<commit_message>
Cập nhật SprintBacklog + ProjectPlan
</commit_message>
<xml_diff>
--- a/0. Mở đầu N96_KLTN_K27.docx
+++ b/0. Mở đầu N96_KLTN_K27.docx
@@ -374,13 +374,19 @@
         <w:rPr>
           <w:lang w:val="en-US"/>
         </w:rPr>
+        <w:t xml:space="preserve"> </w:t>
+      </w:r>
+      <w:r>
+        <w:rPr>
+          <w:lang w:val="en-US"/>
+        </w:rPr>
         <w:t>03</w:t>
       </w:r>
       <w:r>
         <w:t>/</w:t>
       </w:r>
       <w:r>
-        <w:t xml:space="preserve"> 2025</w:t>
+        <w:t>2025</w:t>
       </w:r>
       <w:r>
         <w:rPr>
@@ -798,6 +804,24 @@
       <w:pPr>
         <w:spacing w:before="240" w:after="240"/>
         <w:jc w:val="center"/>
+        <w:rPr>
+          <w:lang w:val="en-US"/>
+        </w:rPr>
+        <w:sectPr>
+          <w:footerReference w:type="default" r:id="rId8"/>
+          <w:pgSz w:w="11909" w:h="16834"/>
+          <w:pgMar w:top="1418" w:right="1418" w:bottom="1418" w:left="1985" w:header="720" w:footer="720" w:gutter="0"/>
+          <w:pgBorders>
+            <w:top w:val="thinThickThinMediumGap" w:sz="24" w:space="4" w:color="auto"/>
+            <w:left w:val="thinThickThinMediumGap" w:sz="24" w:space="3" w:color="auto"/>
+            <w:bottom w:val="thinThickThinMediumGap" w:sz="24" w:space="3" w:color="auto"/>
+            <w:right w:val="thinThickThinMediumGap" w:sz="24" w:space="3" w:color="auto"/>
+          </w:pgBorders>
+          <w:pgNumType w:start="1"/>
+          <w:cols w:space="720"/>
+          <w:titlePg/>
+          <w:docGrid w:linePitch="354"/>
+        </w:sectPr>
       </w:pPr>
       <w:r>
         <w:rPr>
@@ -814,18 +838,28 @@
         <w:rPr>
           <w:lang w:val="en-US"/>
         </w:rPr>
+        <w:t xml:space="preserve"> </w:t>
+      </w:r>
+      <w:r>
+        <w:rPr>
+          <w:lang w:val="en-US"/>
+        </w:rPr>
         <w:t>03/</w:t>
       </w:r>
       <w:r>
-        <w:t>2025</w:t>
-      </w:r>
-      <w:r>
-        <w:br/>
-      </w:r>
-    </w:p>
-    <w:p>
-      <w:pPr>
-        <w:spacing w:before="240" w:after="240"/>
+        <w:t>202</w:t>
+      </w:r>
+      <w:r>
+        <w:rPr>
+          <w:lang w:val="en-US"/>
+        </w:rPr>
+        <w:t>5</w:t>
+      </w:r>
+    </w:p>
+    <w:p>
+      <w:pPr>
+        <w:spacing w:before="240" w:after="240"/>
+        <w:jc w:val="center"/>
         <w:rPr>
           <w:b/>
           <w:sz w:val="32"/>
@@ -908,10 +942,13 @@
         </w:rPr>
         <w:t xml:space="preserve"> </w:t>
       </w:r>
+      <w:r>
+        <w:t xml:space="preserve">  </w:t>
+      </w:r>
       <w:bookmarkStart w:id="0" w:name="_GoBack"/>
       <w:bookmarkEnd w:id="0"/>
       <w:r>
-        <w:t xml:space="preserve">   tháng 03 năm 2025</w:t>
+        <w:t xml:space="preserve"> tháng 03 năm 2025</w:t>
       </w:r>
     </w:p>
     <w:p>
@@ -1428,15 +1465,9 @@
       </w:pPr>
     </w:p>
     <w:sectPr>
-      <w:footerReference w:type="default" r:id="rId8"/>
+      <w:type w:val="continuous"/>
       <w:pgSz w:w="11909" w:h="16834"/>
       <w:pgMar w:top="1418" w:right="1418" w:bottom="1418" w:left="1985" w:header="720" w:footer="720" w:gutter="0"/>
-      <w:pgBorders w:display="firstPage" w:offsetFrom="page">
-        <w:top w:val="thinThickThinMediumGap" w:sz="24" w:space="24" w:color="auto"/>
-        <w:left w:val="thinThickThinMediumGap" w:sz="24" w:space="24" w:color="auto"/>
-        <w:bottom w:val="thinThickThinMediumGap" w:sz="24" w:space="24" w:color="auto"/>
-        <w:right w:val="thinThickThinMediumGap" w:sz="24" w:space="24" w:color="auto"/>
-      </w:pgBorders>
       <w:pgNumType w:start="1"/>
       <w:cols w:space="720"/>
     </w:sectPr>
@@ -1473,26 +1504,63 @@
 <w:ftr xmlns:wpc="http://schemas.microsoft.com/office/word/2010/wordprocessingCanvas" xmlns:mc="http://schemas.openxmlformats.org/markup-compatibility/2006" xmlns:o="urn:schemas-microsoft-com:office:office" xmlns:r="http://schemas.openxmlformats.org/officeDocument/2006/relationships" xmlns:m="http://schemas.openxmlformats.org/officeDocument/2006/math" xmlns:v="urn:schemas-microsoft-com:vml" xmlns:wp14="http://schemas.microsoft.com/office/word/2010/wordprocessingDrawing" xmlns:wp="http://schemas.openxmlformats.org/drawingml/2006/wordprocessingDrawing" xmlns:w10="urn:schemas-microsoft-com:office:word" xmlns:w="http://schemas.openxmlformats.org/wordprocessingml/2006/main" xmlns:w14="http://schemas.microsoft.com/office/word/2010/wordml" xmlns:w15="http://schemas.microsoft.com/office/word/2012/wordml" xmlns:wpg="http://schemas.microsoft.com/office/word/2010/wordprocessingGroup" xmlns:wpi="http://schemas.microsoft.com/office/word/2010/wordprocessingInk" xmlns:wne="http://schemas.microsoft.com/office/word/2006/wordml" xmlns:wps="http://schemas.microsoft.com/office/word/2010/wordprocessingShape" mc:Ignorable="w14 w15 wp14">
   <w:p>
     <w:pPr>
+      <w:pStyle w:val="Footer"/>
       <w:jc w:val="right"/>
     </w:pPr>
     <w:r>
+      <w:rPr>
+        <w:color w:val="4F81BD" w:themeColor="accent1"/>
+        <w:sz w:val="20"/>
+        <w:szCs w:val="20"/>
+      </w:rPr>
+      <w:t xml:space="preserve">pg. </w:t>
+    </w:r>
+    <w:r>
+      <w:rPr>
+        <w:color w:val="4F81BD" w:themeColor="accent1"/>
+        <w:sz w:val="20"/>
+        <w:szCs w:val="20"/>
+      </w:rPr>
       <w:fldChar w:fldCharType="begin"/>
     </w:r>
     <w:r>
-      <w:instrText>PAGE</w:instrText>
+      <w:rPr>
+        <w:color w:val="4F81BD" w:themeColor="accent1"/>
+        <w:sz w:val="20"/>
+        <w:szCs w:val="20"/>
+      </w:rPr>
+      <w:instrText xml:space="preserve"> PAGE  \* Arabic </w:instrText>
     </w:r>
     <w:r>
+      <w:rPr>
+        <w:color w:val="4F81BD" w:themeColor="accent1"/>
+        <w:sz w:val="20"/>
+        <w:szCs w:val="20"/>
+      </w:rPr>
       <w:fldChar w:fldCharType="separate"/>
     </w:r>
     <w:r>
       <w:rPr>
         <w:noProof/>
+        <w:color w:val="4F81BD" w:themeColor="accent1"/>
+        <w:sz w:val="20"/>
+        <w:szCs w:val="20"/>
       </w:rPr>
-      <w:t>4</w:t>
+      <w:t>2</w:t>
     </w:r>
     <w:r>
+      <w:rPr>
+        <w:color w:val="4F81BD" w:themeColor="accent1"/>
+        <w:sz w:val="20"/>
+        <w:szCs w:val="20"/>
+      </w:rPr>
       <w:fldChar w:fldCharType="end"/>
     </w:r>
+  </w:p>
+  <w:p>
+    <w:pPr>
+      <w:jc w:val="right"/>
+    </w:pPr>
   </w:p>
 </w:ftr>
 </file>
@@ -2438,7 +2506,7 @@
 </file>
 
 <file path=customXml/itemProps1.xml><?xml version="1.0" encoding="utf-8"?>
-<ds:datastoreItem xmlns:ds="http://schemas.openxmlformats.org/officeDocument/2006/customXml" ds:itemID="{A7D1522E-FEF6-471D-99EF-D2DD3EBB6B8D}">
+<ds:datastoreItem xmlns:ds="http://schemas.openxmlformats.org/officeDocument/2006/customXml" ds:itemID="{51AB6CCF-971A-40DD-A8C9-8C2E077F853F}">
   <ds:schemaRefs>
     <ds:schemaRef ds:uri="http://schemas.openxmlformats.org/officeDocument/2006/bibliography"/>
   </ds:schemaRefs>

</xml_diff>

<commit_message>
Cập nhật phần cài Java và cấu hình môi trường
</commit_message>
<xml_diff>
--- a/0. Mở đầu N96_KLTN_K27.docx
+++ b/0. Mở đầu N96_KLTN_K27.docx
@@ -700,7 +700,32 @@
           <w:sz w:val="32"/>
           <w:szCs w:val="32"/>
         </w:rPr>
-        <w:t>SPRING BOOT + VUEJS.</w:t>
+        <w:t>SPRING BOOT + VUE</w:t>
+      </w:r>
+      <w:r>
+        <w:rPr>
+          <w:b/>
+          <w:sz w:val="32"/>
+          <w:szCs w:val="32"/>
+          <w:lang w:val="en-US"/>
+        </w:rPr>
+        <w:t>.</w:t>
+      </w:r>
+      <w:r>
+        <w:rPr>
+          <w:b/>
+          <w:sz w:val="32"/>
+          <w:szCs w:val="32"/>
+        </w:rPr>
+        <w:t>J</w:t>
+      </w:r>
+      <w:r>
+        <w:rPr>
+          <w:b/>
+          <w:sz w:val="32"/>
+          <w:szCs w:val="32"/>
+        </w:rPr>
+        <w:t>.</w:t>
       </w:r>
     </w:p>
     <w:p>
@@ -768,7 +793,15 @@
         <w:rPr>
           <w:b/>
         </w:rPr>
-        <w:t>ThS. NGUYỄN QUANG ÁNH</w:t>
+        <w:t>ThS. NGUYỄN Q</w:t>
+      </w:r>
+      <w:bookmarkStart w:id="0" w:name="_GoBack"/>
+      <w:bookmarkEnd w:id="0"/>
+      <w:r>
+        <w:rPr>
+          <w:b/>
+        </w:rPr>
+        <w:t>UANG ÁNH</w:t>
       </w:r>
     </w:p>
     <w:p>
@@ -805,6 +838,7 @@
         <w:spacing w:before="240" w:after="240"/>
         <w:jc w:val="center"/>
         <w:rPr>
+          <w:i/>
           <w:lang w:val="en-US"/>
         </w:rPr>
         <w:sectPr>
@@ -826,31 +860,41 @@
       <w:r>
         <w:rPr>
           <w:b/>
+          <w:i/>
           <w:sz w:val="32"/>
           <w:szCs w:val="32"/>
         </w:rPr>
         <w:t xml:space="preserve"> </w:t>
       </w:r>
       <w:r>
+        <w:rPr>
+          <w:i/>
+        </w:rPr>
         <w:t>Đà Nẵng,</w:t>
       </w:r>
       <w:r>
         <w:rPr>
+          <w:i/>
           <w:lang w:val="en-US"/>
         </w:rPr>
         <w:t xml:space="preserve"> </w:t>
       </w:r>
       <w:r>
         <w:rPr>
+          <w:i/>
           <w:lang w:val="en-US"/>
         </w:rPr>
         <w:t>03/</w:t>
       </w:r>
       <w:r>
+        <w:rPr>
+          <w:i/>
+        </w:rPr>
         <w:t>202</w:t>
       </w:r>
       <w:r>
         <w:rPr>
+          <w:i/>
           <w:lang w:val="en-US"/>
         </w:rPr>
         <w:t>5</w:t>
@@ -943,12 +987,7 @@
         <w:t xml:space="preserve"> </w:t>
       </w:r>
       <w:r>
-        <w:t xml:space="preserve">  </w:t>
-      </w:r>
-      <w:bookmarkStart w:id="0" w:name="_GoBack"/>
-      <w:bookmarkEnd w:id="0"/>
-      <w:r>
-        <w:t xml:space="preserve"> tháng 03 năm 2025</w:t>
+        <w:t xml:space="preserve">   tháng 03 năm 2025</w:t>
       </w:r>
     </w:p>
     <w:p>
@@ -2506,7 +2545,7 @@
 </file>
 
 <file path=customXml/itemProps1.xml><?xml version="1.0" encoding="utf-8"?>
-<ds:datastoreItem xmlns:ds="http://schemas.openxmlformats.org/officeDocument/2006/customXml" ds:itemID="{51AB6CCF-971A-40DD-A8C9-8C2E077F853F}">
+<ds:datastoreItem xmlns:ds="http://schemas.openxmlformats.org/officeDocument/2006/customXml" ds:itemID="{618B3031-1C34-4E4D-902C-F2EE1A2A51B2}">
   <ds:schemaRefs>
     <ds:schemaRef ds:uri="http://schemas.openxmlformats.org/officeDocument/2006/bibliography"/>
   </ds:schemaRefs>

</xml_diff>